<commit_message>
modify system architecture and SRS, ppt...
</commit_message>
<xml_diff>
--- a/SRS.docx
+++ b/SRS.docx
@@ -5477,7 +5477,7 @@
         <w:spacing w:line="240" w:lineRule="auto"/>
         <w:ind w:left="0" w:firstLine="0"/>
         <w:rPr>
-          <w:rFonts w:eastAsia="標楷體"/>
+          <w:rFonts w:eastAsia="標楷體" w:hint="eastAsia"/>
           <w:b/>
           <w:sz w:val="28"/>
           <w:szCs w:val="28"/>
@@ -5535,13 +5535,6 @@
         <w:t>)</w:t>
       </w:r>
       <w:bookmarkEnd w:id="7"/>
-    </w:p>
-    <w:p>
-      <w:pPr>
-        <w:rPr>
-          <w:rFonts w:eastAsia="標楷體"/>
-        </w:rPr>
-      </w:pPr>
     </w:p>
     <w:p>
       <w:pPr>
@@ -5922,6 +5915,7 @@
     </w:p>
     <w:p>
       <w:pPr>
+        <w:jc w:val="center"/>
         <w:rPr>
           <w:rFonts w:eastAsia="標楷體"/>
         </w:rPr>
@@ -5931,7 +5925,7 @@
           <w:rFonts w:eastAsia="標楷體"/>
           <w:noProof/>
         </w:rPr>
-        <w:pict w14:anchorId="758E1428">
+        <w:pict w14:anchorId="017B1440">
           <v:shapetype id="_x0000_t75" coordsize="21600,21600" o:spt="75" o:preferrelative="t" path="m@4@5l@4@11@9@11@9@5xe" filled="f" stroked="f">
             <v:stroke joinstyle="miter"/>
             <v:formulas>
@@ -5951,8 +5945,8 @@
             <v:path o:extrusionok="f" gradientshapeok="t" o:connecttype="rect"/>
             <o:lock v:ext="edit" aspectratio="t"/>
           </v:shapetype>
-          <v:shape id="_x0000_i1025" type="#_x0000_t75" style="width:476.5pt;height:380pt">
-            <v:imagedata r:id="rId9" o:title="110DatabaseSystem - System Context Diagram"/>
+          <v:shape id="_x0000_i1029" type="#_x0000_t75" style="width:431.4pt;height:423pt">
+            <v:imagedata r:id="rId9" o:title=""/>
           </v:shape>
         </w:pict>
       </w:r>
@@ -5991,7 +5985,6 @@
           <w:szCs w:val="24"/>
           <w:lang w:eastAsia="zh-TW"/>
         </w:rPr>
-        <w:lastRenderedPageBreak/>
         <w:t>2</w:t>
       </w:r>
       <w:r>
@@ -7539,6 +7532,7 @@
               <w:rPr>
                 <w:rFonts w:eastAsia="標楷體"/>
               </w:rPr>
+              <w:lastRenderedPageBreak/>
               <w:t>AMS-F</w:t>
             </w:r>
             <w:r>
@@ -7608,7 +7602,6 @@
               <w:rPr>
                 <w:rFonts w:eastAsia="標楷體"/>
               </w:rPr>
-              <w:lastRenderedPageBreak/>
               <w:t>AMS-F</w:t>
             </w:r>
             <w:r>
@@ -9843,6 +9836,7 @@
               <w:rPr>
                 <w:rFonts w:eastAsia="標楷體"/>
               </w:rPr>
+              <w:lastRenderedPageBreak/>
               <w:t>PRS</w:t>
             </w:r>
             <w:r>
@@ -9911,7 +9905,6 @@
               <w:rPr>
                 <w:rFonts w:eastAsia="標楷體"/>
               </w:rPr>
-              <w:lastRenderedPageBreak/>
               <w:t>OMS</w:t>
             </w:r>
             <w:r>
@@ -12343,7 +12336,14 @@
         <w:rPr>
           <w:rFonts w:eastAsia="標楷體"/>
         </w:rPr>
-        <w:t xml:space="preserve"> (Special event) </w:t>
+        <w:t xml:space="preserve"> </w:t>
+      </w:r>
+      <w:r>
+        <w:rPr>
+          <w:rFonts w:eastAsia="標楷體"/>
+        </w:rPr>
+        <w:lastRenderedPageBreak/>
+        <w:t xml:space="preserve">(Special event) </w:t>
       </w:r>
       <w:r>
         <w:rPr>
@@ -12366,7 +12366,6 @@
         <w:rPr>
           <w:rFonts w:eastAsia="標楷體"/>
         </w:rPr>
-        <w:lastRenderedPageBreak/>
         <w:t>同一商品在一個時段內只會有一種特殊活動折扣</w:t>
       </w:r>
     </w:p>
@@ -12648,7 +12647,7 @@
     </w:p>
     <w:p>
       <w:pPr>
-        <w:ind w:leftChars="-354" w:left="-850"/>
+        <w:ind w:leftChars="-236" w:left="-566"/>
         <w:jc w:val="center"/>
         <w:rPr>
           <w:rFonts w:eastAsia="標楷體"/>
@@ -12659,9 +12658,9 @@
           <w:rFonts w:eastAsia="標楷體"/>
           <w:noProof/>
         </w:rPr>
-        <w:pict w14:anchorId="3D63E688">
-          <v:shape id="_x0000_i1035" type="#_x0000_t75" style="width:476pt;height:382.5pt">
-            <v:imagedata r:id="rId10" o:title="CCCShop_(EER_Diagram)-ER-diagram.drawio"/>
+        <w:pict w14:anchorId="308BA036">
+          <v:shape id="_x0000_i1040" type="#_x0000_t75" style="width:529.2pt;height:427.8pt;visibility:visible;mso-wrap-style:square">
+            <v:imagedata r:id="rId10" o:title=""/>
           </v:shape>
         </w:pict>
       </w:r>
@@ -12669,7 +12668,7 @@
     <w:p>
       <w:pPr>
         <w:rPr>
-          <w:rFonts w:eastAsia="標楷體" w:hint="eastAsia"/>
+          <w:rFonts w:eastAsia="標楷體"/>
         </w:rPr>
       </w:pPr>
     </w:p>
@@ -12766,18 +12765,18 @@
           <w:rFonts w:eastAsia="標楷體"/>
         </w:rPr>
       </w:pPr>
+      <w:bookmarkStart w:id="26" w:name="_GoBack"/>
       <w:r>
         <w:rPr>
           <w:rFonts w:eastAsia="標楷體"/>
           <w:noProof/>
         </w:rPr>
-        <w:pict w14:anchorId="7DC14539">
-          <v:shape id="_x0000_i1037" type="#_x0000_t75" style="width:476pt;height:407pt">
-            <v:imagedata r:id="rId11" o:title="CCCShop_(EER_Diagram)-Relational diagram.drawio"/>
+        <w:pict w14:anchorId="55D455DF">
+          <v:shape id="圖片 1" o:spid="_x0000_i1042" type="#_x0000_t75" style="width:511.2pt;height:431.4pt;visibility:visible;mso-wrap-style:square">
+            <v:imagedata r:id="rId11" o:title=""/>
           </v:shape>
         </w:pict>
       </w:r>
-      <w:bookmarkStart w:id="26" w:name="_GoBack"/>
       <w:bookmarkEnd w:id="26"/>
     </w:p>
     <w:p>
@@ -13665,6 +13664,7 @@
                 <w:kern w:val="0"/>
                 <w:shd w:val="clear" w:color="auto" w:fill="F8F9FA"/>
               </w:rPr>
+              <w:lastRenderedPageBreak/>
               <w:t>Password</w:t>
             </w:r>
           </w:p>
@@ -13840,7 +13840,6 @@
                 <w:kern w:val="0"/>
                 <w:shd w:val="clear" w:color="auto" w:fill="F8F9FA"/>
               </w:rPr>
-              <w:lastRenderedPageBreak/>
               <w:t>Phone</w:t>
             </w:r>
           </w:p>
@@ -14425,7 +14424,7 @@
               <w:widowControl/>
               <w:ind w:rightChars="17" w:right="41"/>
               <w:rPr>
-                <w:rFonts w:eastAsia="標楷體" w:hint="eastAsia"/>
+                <w:rFonts w:eastAsia="標楷體"/>
                 <w:kern w:val="0"/>
               </w:rPr>
             </w:pPr>
@@ -14453,7 +14452,7 @@
               <w:widowControl/>
               <w:ind w:rightChars="17" w:right="41"/>
               <w:rPr>
-                <w:rFonts w:eastAsia="標楷體" w:hint="eastAsia"/>
+                <w:rFonts w:eastAsia="標楷體"/>
                 <w:kern w:val="0"/>
               </w:rPr>
             </w:pPr>
@@ -14502,7 +14501,7 @@
         <w:widowControl/>
         <w:ind w:rightChars="17" w:right="41"/>
         <w:rPr>
-          <w:rFonts w:eastAsia="標楷體" w:hint="eastAsia"/>
+          <w:rFonts w:eastAsia="標楷體"/>
           <w:kern w:val="0"/>
         </w:rPr>
       </w:pPr>
@@ -15557,7 +15556,7 @@
         <w:spacing w:after="240"/>
         <w:ind w:rightChars="17" w:right="41"/>
         <w:rPr>
-          <w:rFonts w:eastAsia="標楷體" w:hint="eastAsia"/>
+          <w:rFonts w:eastAsia="標楷體"/>
           <w:kern w:val="0"/>
         </w:rPr>
       </w:pPr>
@@ -17229,6 +17228,7 @@
                 <w:kern w:val="0"/>
                 <w:shd w:val="clear" w:color="auto" w:fill="F8F9FA"/>
               </w:rPr>
+              <w:lastRenderedPageBreak/>
               <w:t>Status</w:t>
             </w:r>
           </w:p>
@@ -17426,7 +17426,6 @@
                 <w:kern w:val="0"/>
                 <w:shd w:val="clear" w:color="auto" w:fill="F8F9FA"/>
               </w:rPr>
-              <w:lastRenderedPageBreak/>
               <w:t>Payment_method</w:t>
             </w:r>
             <w:proofErr w:type="spellEnd"/>
@@ -19183,18 +19182,7 @@
                 <w:kern w:val="0"/>
                 <w:shd w:val="clear" w:color="auto" w:fill="F8F9FA"/>
               </w:rPr>
-              <w:t>MANAGE_</w:t>
-            </w:r>
-            <w:r>
-              <w:rPr>
-                <w:rFonts w:eastAsia="標楷體"/>
-                <w:b/>
-                <w:bCs/>
-                <w:color w:val="000000"/>
-                <w:kern w:val="0"/>
-                <w:shd w:val="clear" w:color="auto" w:fill="F8F9FA"/>
-              </w:rPr>
-              <w:t>ORDER</w:t>
+              <w:t>MANAGE_ORDER</w:t>
             </w:r>
           </w:p>
         </w:tc>
@@ -19241,15 +19229,7 @@
                 <w:color w:val="000000"/>
                 <w:kern w:val="0"/>
               </w:rPr>
-              <w:t>存放</w:t>
-            </w:r>
-            <w:r>
-              <w:rPr>
-                <w:rFonts w:eastAsia="標楷體"/>
-                <w:color w:val="000000"/>
-                <w:kern w:val="0"/>
-              </w:rPr>
-              <w:t>商家與訂單的關係</w:t>
+              <w:t>存放商家與訂單的關係</w:t>
             </w:r>
           </w:p>
         </w:tc>
@@ -20430,6 +20410,7 @@
                 <w:color w:val="000000"/>
                 <w:kern w:val="0"/>
               </w:rPr>
+              <w:lastRenderedPageBreak/>
               <w:t>foreign</w:t>
             </w:r>
           </w:p>
@@ -20466,6 +20447,7 @@
                 <w:color w:val="000000"/>
                 <w:kern w:val="0"/>
               </w:rPr>
+              <w:lastRenderedPageBreak/>
               <w:t>not null</w:t>
             </w:r>
           </w:p>
@@ -20520,6 +20502,7 @@
                 <w:color w:val="000000"/>
                 <w:kern w:val="0"/>
               </w:rPr>
+              <w:lastRenderedPageBreak/>
               <w:t>reference</w:t>
             </w:r>
             <w:r>
@@ -20589,6 +20572,7 @@
                 <w:u w:val="single"/>
                 <w:shd w:val="clear" w:color="auto" w:fill="F8F9FA"/>
               </w:rPr>
+              <w:lastRenderedPageBreak/>
               <w:t>Product_id</w:t>
             </w:r>
             <w:proofErr w:type="spellEnd"/>
@@ -20681,7 +20665,6 @@
                 <w:color w:val="000000"/>
                 <w:kern w:val="0"/>
               </w:rPr>
-              <w:lastRenderedPageBreak/>
               <w:t>foreign</w:t>
             </w:r>
           </w:p>
@@ -20718,7 +20701,6 @@
                 <w:color w:val="000000"/>
                 <w:kern w:val="0"/>
               </w:rPr>
-              <w:lastRenderedPageBreak/>
               <w:t>not null</w:t>
             </w:r>
           </w:p>
@@ -20764,14 +20746,6 @@
                 <w:kern w:val="0"/>
               </w:rPr>
               <w:br/>
-            </w:r>
-            <w:r>
-              <w:rPr>
-                <w:rFonts w:eastAsia="標楷體"/>
-                <w:color w:val="000000"/>
-                <w:kern w:val="0"/>
-              </w:rPr>
-              <w:lastRenderedPageBreak/>
               <w:t>reference</w:t>
             </w:r>
             <w:r>
@@ -20838,7 +20812,6 @@
                 <w:kern w:val="0"/>
                 <w:shd w:val="clear" w:color="auto" w:fill="F8F9FA"/>
               </w:rPr>
-              <w:lastRenderedPageBreak/>
               <w:t>Comment</w:t>
             </w:r>
           </w:p>
@@ -21162,7 +21135,7 @@
         <w:widowControl/>
         <w:ind w:rightChars="17" w:right="41"/>
         <w:rPr>
-          <w:rFonts w:eastAsia="標楷體" w:hint="eastAsia"/>
+          <w:rFonts w:eastAsia="標楷體"/>
           <w:kern w:val="0"/>
         </w:rPr>
       </w:pPr>
@@ -23161,7 +23134,7 @@
         <w:spacing w:after="240"/>
         <w:ind w:rightChars="17" w:right="41"/>
         <w:rPr>
-          <w:rFonts w:eastAsia="標楷體" w:hint="eastAsia"/>
+          <w:rFonts w:eastAsia="標楷體"/>
           <w:kern w:val="0"/>
         </w:rPr>
       </w:pPr>
@@ -24199,6 +24172,7 @@
                 <w:kern w:val="0"/>
                 <w:shd w:val="clear" w:color="auto" w:fill="F8F9FA"/>
               </w:rPr>
+              <w:lastRenderedPageBreak/>
               <w:t>Policy_description</w:t>
             </w:r>
             <w:proofErr w:type="spellEnd"/>
@@ -24378,7 +24352,6 @@
                 <w:kern w:val="0"/>
                 <w:shd w:val="clear" w:color="auto" w:fill="F8F9FA"/>
               </w:rPr>
-              <w:lastRenderedPageBreak/>
               <w:t>Start_time</w:t>
             </w:r>
             <w:proofErr w:type="spellEnd"/>
@@ -27981,6 +27954,7 @@
                 <w:kern w:val="0"/>
                 <w:shd w:val="clear" w:color="auto" w:fill="F8F9FA"/>
               </w:rPr>
+              <w:lastRenderedPageBreak/>
               <w:t>End_time</w:t>
             </w:r>
             <w:proofErr w:type="spellEnd"/>
@@ -28157,7 +28131,6 @@
                 <w:kern w:val="0"/>
                 <w:shd w:val="clear" w:color="auto" w:fill="F8F9FA"/>
               </w:rPr>
-              <w:lastRenderedPageBreak/>
               <w:t>Category</w:t>
             </w:r>
           </w:p>
@@ -30341,6 +30314,7 @@
     <w:lsdException w:name="HTML Keyboard" w:semiHidden="1" w:unhideWhenUsed="1"/>
     <w:lsdException w:name="HTML Preformatted" w:semiHidden="1" w:unhideWhenUsed="1"/>
     <w:lsdException w:name="HTML Variable" w:semiHidden="1" w:unhideWhenUsed="1"/>
+    <w:lsdException w:name="Normal Table" w:semiHidden="1" w:unhideWhenUsed="1"/>
     <w:lsdException w:name="annotation subject" w:semiHidden="1" w:unhideWhenUsed="1"/>
     <w:lsdException w:name="No List" w:semiHidden="1" w:unhideWhenUsed="1"/>
     <w:lsdException w:name="Outline List 1" w:semiHidden="1" w:unhideWhenUsed="1"/>
@@ -30384,8 +30358,10 @@
     <w:lsdException w:name="Table Elegant" w:semiHidden="1" w:unhideWhenUsed="1"/>
     <w:lsdException w:name="Table Professional" w:semiHidden="1" w:unhideWhenUsed="1"/>
     <w:lsdException w:name="Table Subtle 1" w:semiHidden="1" w:unhideWhenUsed="1"/>
+    <w:lsdException w:name="Table Subtle 2" w:semiHidden="1" w:unhideWhenUsed="1"/>
     <w:lsdException w:name="Table Web 1" w:semiHidden="1" w:unhideWhenUsed="1"/>
     <w:lsdException w:name="Table Web 2" w:semiHidden="1" w:unhideWhenUsed="1"/>
+    <w:lsdException w:name="Table Web 3" w:semiHidden="1" w:unhideWhenUsed="1"/>
     <w:lsdException w:name="Balloon Text" w:semiHidden="1" w:unhideWhenUsed="1"/>
     <w:lsdException w:name="Table Theme" w:semiHidden="1" w:unhideWhenUsed="1"/>
     <w:lsdException w:name="Placeholder Text" w:semiHidden="1" w:uiPriority="99"/>

</xml_diff>